<commit_message>
update node and code
</commit_message>
<xml_diff>
--- a/Spring 学习.docx
+++ b/Spring 学习.docx
@@ -381,11 +381,9 @@
       <w:pPr>
         <w:jc w:val="left"/>
       </w:pPr>
-      <w:proofErr w:type="spellStart"/>
       <w:r>
         <w:t>ClassPathXmlApplicationContext</w:t>
       </w:r>
-      <w:proofErr w:type="spellEnd"/>
       <w:r>
         <w:rPr>
           <w:rFonts w:hint="eastAsia"/>
@@ -432,16 +430,11 @@
         <w:t>而面向切面编程（</w:t>
       </w:r>
       <w:r>
-        <w:t>aspect-</w:t>
-      </w:r>
-      <w:proofErr w:type="spellStart"/>
-      <w:r>
-        <w:t>oriented</w:t>
+        <w:t>aspect-oriented</w:t>
       </w:r>
       <w:r>
         <w:t>programming</w:t>
       </w:r>
-      <w:proofErr w:type="spellEnd"/>
       <w:r>
         <w:rPr>
           <w:rFonts w:hint="eastAsia"/>
@@ -586,11 +579,9 @@
         </w:rPr>
         <w:t>的</w:t>
       </w:r>
-      <w:proofErr w:type="spellStart"/>
       <w:r>
         <w:t>JdbcTemplate</w:t>
       </w:r>
-      <w:proofErr w:type="spellEnd"/>
       <w:r>
         <w:rPr>
           <w:rFonts w:hint="eastAsia"/>
@@ -681,17 +672,8 @@
         </w:rPr>
         <w:t>工厂（由</w:t>
       </w:r>
-      <w:proofErr w:type="spellStart"/>
-      <w:r>
-        <w:t>org.springframework</w:t>
-      </w:r>
-      <w:proofErr w:type="spellEnd"/>
-      <w:r>
-        <w:t xml:space="preserve">. beans. </w:t>
-      </w:r>
-      <w:proofErr w:type="spellStart"/>
-      <w:r>
-        <w:t>factory.</w:t>
+      <w:r>
+        <w:t>org.springframework. beans. factory.</w:t>
       </w:r>
       <w:r>
         <w:t>b</w:t>
@@ -699,7 +681,6 @@
       <w:r>
         <w:t>eanFactory</w:t>
       </w:r>
-      <w:proofErr w:type="spellEnd"/>
       <w:r>
         <w:rPr>
           <w:rFonts w:hint="eastAsia"/>
@@ -726,22 +707,18 @@
         </w:rPr>
         <w:t>支持。应用上下文（由</w:t>
       </w:r>
-      <w:proofErr w:type="spellStart"/>
       <w:r>
         <w:t>org.springframework.context.ApplicationContext</w:t>
       </w:r>
-      <w:proofErr w:type="spellEnd"/>
       <w:r>
         <w:rPr>
           <w:rFonts w:hint="eastAsia"/>
         </w:rPr>
         <w:t>接口定义）基于</w:t>
       </w:r>
-      <w:proofErr w:type="spellStart"/>
       <w:r>
         <w:t>BeanFactory</w:t>
       </w:r>
-      <w:proofErr w:type="spellEnd"/>
       <w:r>
         <w:rPr>
           <w:rFonts w:hint="eastAsia"/>
@@ -777,11 +754,9 @@
       <w:pPr>
         <w:jc w:val="left"/>
       </w:pPr>
-      <w:proofErr w:type="spellStart"/>
       <w:r>
         <w:t>AnnotationConfigApplicationContext</w:t>
       </w:r>
-      <w:proofErr w:type="spellEnd"/>
       <w:r>
         <w:rPr>
           <w:rFonts w:hint="eastAsia"/>
@@ -811,11 +786,9 @@
       <w:pPr>
         <w:jc w:val="left"/>
       </w:pPr>
-      <w:proofErr w:type="spellStart"/>
       <w:r>
         <w:t>AnnotationConfigWebApplicationContext</w:t>
       </w:r>
-      <w:proofErr w:type="spellEnd"/>
       <w:r>
         <w:rPr>
           <w:rFonts w:hint="eastAsia"/>
@@ -845,11 +818,9 @@
       <w:pPr>
         <w:jc w:val="left"/>
       </w:pPr>
-      <w:proofErr w:type="spellStart"/>
       <w:r>
         <w:t>ClassPathXmlApplicationContext</w:t>
       </w:r>
-      <w:proofErr w:type="spellEnd"/>
       <w:r>
         <w:rPr>
           <w:rFonts w:hint="eastAsia"/>
@@ -870,11 +841,9 @@
       <w:pPr>
         <w:jc w:val="left"/>
       </w:pPr>
-      <w:proofErr w:type="spellStart"/>
       <w:r>
         <w:t>FileSystemXmlapplicationcontext</w:t>
       </w:r>
-      <w:proofErr w:type="spellEnd"/>
       <w:r>
         <w:rPr>
           <w:rFonts w:hint="eastAsia"/>
@@ -895,11 +864,9 @@
       <w:pPr>
         <w:jc w:val="left"/>
       </w:pPr>
-      <w:proofErr w:type="spellStart"/>
       <w:r>
         <w:t>XmlWebApplicationContext</w:t>
       </w:r>
-      <w:proofErr w:type="spellEnd"/>
       <w:r>
         <w:rPr>
           <w:rFonts w:hint="eastAsia"/>
@@ -1109,11 +1076,9 @@
         </w:rPr>
         <w:t>实现了</w:t>
       </w:r>
-      <w:proofErr w:type="spellStart"/>
       <w:r>
         <w:t>BeanNameAware</w:t>
       </w:r>
-      <w:proofErr w:type="spellEnd"/>
       <w:r>
         <w:rPr>
           <w:rFonts w:hint="eastAsia"/>
@@ -1147,13 +1112,8 @@
         </w:rPr>
         <w:t>传递给</w:t>
       </w:r>
-      <w:proofErr w:type="spellStart"/>
-      <w:r>
-        <w:t>setBeanName</w:t>
-      </w:r>
-      <w:proofErr w:type="spellEnd"/>
-      <w:r>
-        <w:t>(</w:t>
+      <w:r>
+        <w:t>setBeanName(</w:t>
       </w:r>
       <w:r>
         <w:rPr>
@@ -1193,11 +1153,9 @@
         </w:rPr>
         <w:t>实现了</w:t>
       </w:r>
-      <w:proofErr w:type="spellStart"/>
       <w:r>
         <w:t>BeanFactoryAware</w:t>
       </w:r>
-      <w:proofErr w:type="spellEnd"/>
       <w:r>
         <w:rPr>
           <w:rFonts w:hint="eastAsia"/>
@@ -1213,13 +1171,8 @@
         </w:rPr>
         <w:t>将调用</w:t>
       </w:r>
-      <w:proofErr w:type="spellStart"/>
-      <w:r>
-        <w:t>setBeanFactory</w:t>
-      </w:r>
-      <w:proofErr w:type="spellEnd"/>
-      <w:r>
-        <w:t>()</w:t>
+      <w:r>
+        <w:t>setBeanFactory()</w:t>
       </w:r>
       <w:r>
         <w:rPr>
@@ -1227,11 +1180,9 @@
         </w:rPr>
         <w:t>方法，将</w:t>
       </w:r>
-      <w:proofErr w:type="spellStart"/>
       <w:r>
         <w:t>BeanFactory</w:t>
       </w:r>
-      <w:proofErr w:type="spellEnd"/>
       <w:r>
         <w:rPr>
           <w:rFonts w:hint="eastAsia"/>
@@ -1261,11 +1212,9 @@
         </w:rPr>
         <w:t>实现了</w:t>
       </w:r>
-      <w:proofErr w:type="spellStart"/>
       <w:r>
         <w:t>ApplicationContextAware</w:t>
       </w:r>
-      <w:proofErr w:type="spellEnd"/>
       <w:r>
         <w:rPr>
           <w:rFonts w:hint="eastAsia"/>
@@ -1287,13 +1236,8 @@
         </w:rPr>
         <w:t>用</w:t>
       </w:r>
-      <w:proofErr w:type="spellStart"/>
-      <w:r>
-        <w:t>setApplicationContext</w:t>
-      </w:r>
-      <w:proofErr w:type="spellEnd"/>
-      <w:r>
-        <w:t>()</w:t>
+      <w:r>
+        <w:t>setApplicationContext()</w:t>
       </w:r>
       <w:r>
         <w:rPr>
@@ -1333,11 +1277,9 @@
         </w:rPr>
         <w:t>实现了</w:t>
       </w:r>
-      <w:proofErr w:type="spellStart"/>
       <w:r>
         <w:t>BeanPostProcessor</w:t>
       </w:r>
-      <w:proofErr w:type="spellEnd"/>
       <w:r>
         <w:rPr>
           <w:rFonts w:hint="eastAsia"/>
@@ -1353,16 +1295,11 @@
         </w:rPr>
         <w:t>将调用它们的</w:t>
       </w:r>
-      <w:proofErr w:type="spellStart"/>
       <w:r>
         <w:t>post</w:t>
       </w:r>
       <w:r>
-        <w:t>ProcessBeforeInitialization</w:t>
-      </w:r>
-      <w:proofErr w:type="spellEnd"/>
-      <w:r>
-        <w:t>()</w:t>
+        <w:t>ProcessBeforeInitialization()</w:t>
       </w:r>
       <w:r>
         <w:rPr>
@@ -1393,11 +1330,9 @@
         </w:rPr>
         <w:t>实现了</w:t>
       </w:r>
-      <w:proofErr w:type="spellStart"/>
       <w:r>
         <w:t>InitializingBean</w:t>
       </w:r>
-      <w:proofErr w:type="spellEnd"/>
       <w:r>
         <w:rPr>
           <w:rFonts w:hint="eastAsia"/>
@@ -1413,13 +1348,8 @@
         </w:rPr>
         <w:t>将调用它们的</w:t>
       </w:r>
-      <w:proofErr w:type="spellStart"/>
-      <w:r>
-        <w:t>afterPropertiesSet</w:t>
-      </w:r>
-      <w:proofErr w:type="spellEnd"/>
-      <w:r>
-        <w:t>()</w:t>
+      <w:r>
+        <w:t>afterPropertiesSet()</w:t>
       </w:r>
       <w:r>
         <w:rPr>
@@ -1436,13 +1366,8 @@
         </w:rPr>
         <w:t>使用</w:t>
       </w:r>
-      <w:proofErr w:type="spellStart"/>
-      <w:r>
-        <w:t>init</w:t>
-      </w:r>
-      <w:proofErr w:type="spellEnd"/>
-      <w:r>
-        <w:t>-method</w:t>
+      <w:r>
+        <w:t>init-method</w:t>
       </w:r>
       <w:r>
         <w:rPr>
@@ -1473,11 +1398,9 @@
         </w:rPr>
         <w:t>实现了</w:t>
       </w:r>
-      <w:proofErr w:type="spellStart"/>
       <w:r>
         <w:t>BeanPostProcessor</w:t>
       </w:r>
-      <w:proofErr w:type="spellEnd"/>
       <w:r>
         <w:rPr>
           <w:rFonts w:hint="eastAsia"/>
@@ -1493,16 +1416,11 @@
         </w:rPr>
         <w:t>将调用它们的</w:t>
       </w:r>
-      <w:proofErr w:type="spellStart"/>
       <w:r>
         <w:t>post</w:t>
       </w:r>
       <w:r>
-        <w:t>ProcessAfterInitialization</w:t>
-      </w:r>
-      <w:proofErr w:type="spellEnd"/>
-      <w:r>
-        <w:t>()</w:t>
+        <w:t>ProcessAfterInitialization()</w:t>
       </w:r>
       <w:r>
         <w:rPr>
@@ -1567,11 +1485,9 @@
         </w:rPr>
         <w:t>实现了</w:t>
       </w:r>
-      <w:proofErr w:type="spellStart"/>
       <w:r>
         <w:t>DisposableBean</w:t>
       </w:r>
-      <w:proofErr w:type="spellEnd"/>
       <w:r>
         <w:rPr>
           <w:rFonts w:hint="eastAsia"/>
@@ -1600,9 +1516,6 @@
     <w:p>
       <w:pPr>
         <w:jc w:val="left"/>
-        <w:rPr>
-          <w:rFonts w:hint="eastAsia"/>
-        </w:rPr>
       </w:pPr>
       <w:r>
         <w:rPr>
@@ -1643,136 +1556,2208 @@
       <w:pPr>
         <w:jc w:val="left"/>
       </w:pPr>
+    </w:p>
+    <w:p>
+      <w:pPr>
+        <w:jc w:val="left"/>
+      </w:pPr>
+      <w:r>
+        <w:lastRenderedPageBreak/>
+        <w:t xml:space="preserve">Chapter2 </w:t>
+      </w:r>
+      <w:r>
+        <w:rPr>
+          <w:rFonts w:hint="eastAsia"/>
+        </w:rPr>
+        <w:t>装配</w:t>
+      </w:r>
+      <w:r>
+        <w:t>bean</w:t>
+      </w:r>
+    </w:p>
+    <w:p>
+      <w:pPr>
+        <w:jc w:val="left"/>
+      </w:pPr>
+    </w:p>
+    <w:p>
+      <w:pPr>
+        <w:jc w:val="left"/>
+      </w:pPr>
+      <w:r>
+        <w:rPr>
+          <w:rFonts w:hint="eastAsia"/>
+        </w:rPr>
+        <w:t>创建应用对象之间协作关系的行为通常称为装配（</w:t>
+      </w:r>
+      <w:r>
+        <w:t>wiring</w:t>
+      </w:r>
+      <w:r>
+        <w:rPr>
+          <w:rFonts w:hint="eastAsia"/>
+        </w:rPr>
+        <w:t>），这也是依赖注入（</w:t>
+      </w:r>
+      <w:r>
+        <w:t>DI</w:t>
+      </w:r>
+      <w:r>
+        <w:rPr>
+          <w:rFonts w:hint="eastAsia"/>
+        </w:rPr>
+        <w:t>）的本质</w:t>
+      </w:r>
+    </w:p>
+    <w:p>
+      <w:pPr>
+        <w:jc w:val="left"/>
+      </w:pPr>
+    </w:p>
+    <w:p>
+      <w:pPr>
+        <w:jc w:val="left"/>
+      </w:pPr>
+      <w:r>
+        <w:t xml:space="preserve">Spring </w:t>
+      </w:r>
+      <w:r>
+        <w:rPr>
+          <w:rFonts w:hint="eastAsia"/>
+        </w:rPr>
+        <w:t>提供</w:t>
+      </w:r>
+      <w:r>
+        <w:t>的三种主要的</w:t>
+      </w:r>
+      <w:r>
+        <w:rPr>
+          <w:rFonts w:hint="eastAsia"/>
+        </w:rPr>
+        <w:t>装配</w:t>
+      </w:r>
+      <w:r>
+        <w:t>机制</w:t>
+      </w:r>
+    </w:p>
+    <w:p>
+      <w:pPr>
+        <w:ind w:left="420"/>
+        <w:jc w:val="left"/>
+      </w:pPr>
+      <w:r>
+        <w:rPr>
+          <w:rFonts w:hint="eastAsia"/>
+        </w:rPr>
+        <w:t>在</w:t>
+      </w:r>
+      <w:r>
+        <w:t>XML</w:t>
+      </w:r>
+      <w:r>
+        <w:rPr>
+          <w:rFonts w:hint="eastAsia"/>
+        </w:rPr>
+        <w:t>中进行显式配置。</w:t>
+      </w:r>
+    </w:p>
+    <w:p>
+      <w:pPr>
+        <w:ind w:left="420"/>
+        <w:jc w:val="left"/>
+      </w:pPr>
+      <w:r>
+        <w:rPr>
+          <w:rFonts w:hint="eastAsia"/>
+        </w:rPr>
+        <w:t>在</w:t>
+      </w:r>
+      <w:r>
+        <w:t>Java</w:t>
+      </w:r>
+      <w:r>
+        <w:rPr>
+          <w:rFonts w:hint="eastAsia"/>
+        </w:rPr>
+        <w:t>中进行显式配置。</w:t>
+      </w:r>
+    </w:p>
+    <w:p>
+      <w:pPr>
+        <w:ind w:left="420"/>
+        <w:jc w:val="left"/>
+        <w:rPr>
+          <w:rFonts w:hint="eastAsia"/>
+        </w:rPr>
+      </w:pPr>
+      <w:r>
+        <w:rPr>
+          <w:rFonts w:hint="eastAsia"/>
+        </w:rPr>
+        <w:t>隐式的</w:t>
+      </w:r>
+      <w:r>
+        <w:t>bean</w:t>
+      </w:r>
+      <w:r>
+        <w:rPr>
+          <w:rFonts w:hint="eastAsia"/>
+        </w:rPr>
+        <w:t>发现机制和自动装配。</w:t>
+      </w:r>
+    </w:p>
+    <w:p>
+      <w:pPr>
+        <w:jc w:val="left"/>
+      </w:pPr>
+    </w:p>
+    <w:p>
+      <w:pPr>
+        <w:jc w:val="left"/>
+      </w:pPr>
+    </w:p>
+    <w:p>
+      <w:pPr>
+        <w:jc w:val="left"/>
+      </w:pPr>
+      <w:r>
+        <w:rPr>
+          <w:rFonts w:hint="eastAsia"/>
+        </w:rPr>
+        <w:t>自动化</w:t>
+      </w:r>
+      <w:r>
+        <w:t>装配bean</w:t>
+      </w:r>
+    </w:p>
+    <w:p>
+      <w:pPr>
+        <w:ind w:left="420"/>
+        <w:jc w:val="left"/>
+      </w:pPr>
+      <w:r>
+        <w:t>Spring</w:t>
+      </w:r>
+      <w:r>
+        <w:rPr>
+          <w:rFonts w:hint="eastAsia"/>
+        </w:rPr>
+        <w:t>从两个角度来实现自动化装配：</w:t>
+      </w:r>
+    </w:p>
+    <w:p>
+      <w:pPr>
+        <w:ind w:left="420"/>
+        <w:jc w:val="left"/>
+      </w:pPr>
+      <w:r>
+        <w:rPr>
+          <w:rFonts w:hint="eastAsia"/>
+        </w:rPr>
+        <w:t>组件扫描（</w:t>
+      </w:r>
+      <w:r>
+        <w:t>component scanning</w:t>
+      </w:r>
+      <w:r>
+        <w:rPr>
+          <w:rFonts w:hint="eastAsia"/>
+        </w:rPr>
+        <w:t>）：</w:t>
+      </w:r>
+      <w:r>
+        <w:t>Spring</w:t>
+      </w:r>
+      <w:r>
+        <w:rPr>
+          <w:rFonts w:hint="eastAsia"/>
+        </w:rPr>
+        <w:t>会自动发现应用上下文中所创建的</w:t>
+      </w:r>
+      <w:r>
+        <w:t>bean</w:t>
+      </w:r>
+      <w:r>
+        <w:rPr>
+          <w:rFonts w:hint="eastAsia"/>
+        </w:rPr>
+        <w:t>。</w:t>
+      </w:r>
+    </w:p>
+    <w:p>
+      <w:pPr>
+        <w:ind w:left="420"/>
+        <w:jc w:val="left"/>
+      </w:pPr>
+      <w:r>
+        <w:rPr>
+          <w:rFonts w:hint="eastAsia"/>
+        </w:rPr>
+        <w:t>自动装配（</w:t>
+      </w:r>
+      <w:r>
+        <w:t>autowiring</w:t>
+      </w:r>
+      <w:r>
+        <w:rPr>
+          <w:rFonts w:hint="eastAsia"/>
+        </w:rPr>
+        <w:t>）：</w:t>
+      </w:r>
+      <w:r>
+        <w:t>Spring</w:t>
+      </w:r>
+      <w:r>
+        <w:rPr>
+          <w:rFonts w:hint="eastAsia"/>
+        </w:rPr>
+        <w:t>自动满足</w:t>
+      </w:r>
+      <w:r>
+        <w:t>bean</w:t>
+      </w:r>
+      <w:r>
+        <w:rPr>
+          <w:rFonts w:hint="eastAsia"/>
+        </w:rPr>
+        <w:t>之间的依赖。</w:t>
+      </w:r>
+    </w:p>
+    <w:p>
+      <w:pPr>
+        <w:jc w:val="left"/>
+      </w:pPr>
+    </w:p>
+    <w:p>
+      <w:pPr>
+        <w:jc w:val="left"/>
+        <w:rPr>
+          <w:rFonts w:hint="eastAsia"/>
+        </w:rPr>
+      </w:pPr>
+      <w:r>
+        <w:rPr>
+          <w:rFonts w:hint="eastAsia"/>
+        </w:rPr>
+        <w:t>程序</w:t>
+      </w:r>
+      <w:r>
+        <w:t>清单</w:t>
+      </w:r>
+    </w:p>
+    <w:p>
+      <w:pPr>
+        <w:jc w:val="left"/>
+      </w:pPr>
+    </w:p>
+    <w:p>
+      <w:pPr>
+        <w:jc w:val="left"/>
+      </w:pPr>
+      <w:r>
+        <w:rPr>
+          <w:noProof/>
+        </w:rPr>
+        <w:drawing>
+          <wp:inline distT="0" distB="0" distL="0" distR="0" wp14:anchorId="561D5CAB" wp14:editId="7B451794">
+            <wp:extent cx="5274310" cy="1739900"/>
+            <wp:effectExtent l="0" t="0" r="2540" b="0"/>
+            <wp:docPr id="2" name="图片 2"/>
+            <wp:cNvGraphicFramePr>
+              <a:graphicFrameLocks xmlns:a="http://schemas.openxmlformats.org/drawingml/2006/main" noChangeAspect="1"/>
+            </wp:cNvGraphicFramePr>
+            <a:graphic xmlns:a="http://schemas.openxmlformats.org/drawingml/2006/main">
+              <a:graphicData uri="http://schemas.openxmlformats.org/drawingml/2006/picture">
+                <pic:pic xmlns:pic="http://schemas.openxmlformats.org/drawingml/2006/picture">
+                  <pic:nvPicPr>
+                    <pic:cNvPr id="1" name=""/>
+                    <pic:cNvPicPr/>
+                  </pic:nvPicPr>
+                  <pic:blipFill>
+                    <a:blip r:embed="rId5"/>
+                    <a:stretch>
+                      <a:fillRect/>
+                    </a:stretch>
+                  </pic:blipFill>
+                  <pic:spPr>
+                    <a:xfrm>
+                      <a:off x="0" y="0"/>
+                      <a:ext cx="5274310" cy="1739900"/>
+                    </a:xfrm>
+                    <a:prstGeom prst="rect">
+                      <a:avLst/>
+                    </a:prstGeom>
+                  </pic:spPr>
+                </pic:pic>
+              </a:graphicData>
+            </a:graphic>
+          </wp:inline>
+        </w:drawing>
+      </w:r>
+    </w:p>
+    <w:p>
+      <w:pPr>
+        <w:jc w:val="left"/>
+      </w:pPr>
+      <w:r>
+        <w:rPr>
+          <w:noProof/>
+        </w:rPr>
+        <w:drawing>
+          <wp:inline distT="0" distB="0" distL="0" distR="0" wp14:anchorId="210F97CB" wp14:editId="38D1C83A">
+            <wp:extent cx="5274310" cy="2285365"/>
+            <wp:effectExtent l="0" t="0" r="2540" b="635"/>
+            <wp:docPr id="3" name="图片 3"/>
+            <wp:cNvGraphicFramePr>
+              <a:graphicFrameLocks xmlns:a="http://schemas.openxmlformats.org/drawingml/2006/main" noChangeAspect="1"/>
+            </wp:cNvGraphicFramePr>
+            <a:graphic xmlns:a="http://schemas.openxmlformats.org/drawingml/2006/main">
+              <a:graphicData uri="http://schemas.openxmlformats.org/drawingml/2006/picture">
+                <pic:pic xmlns:pic="http://schemas.openxmlformats.org/drawingml/2006/picture">
+                  <pic:nvPicPr>
+                    <pic:cNvPr id="1" name=""/>
+                    <pic:cNvPicPr/>
+                  </pic:nvPicPr>
+                  <pic:blipFill>
+                    <a:blip r:embed="rId6"/>
+                    <a:stretch>
+                      <a:fillRect/>
+                    </a:stretch>
+                  </pic:blipFill>
+                  <pic:spPr>
+                    <a:xfrm>
+                      <a:off x="0" y="0"/>
+                      <a:ext cx="5274310" cy="2285365"/>
+                    </a:xfrm>
+                    <a:prstGeom prst="rect">
+                      <a:avLst/>
+                    </a:prstGeom>
+                  </pic:spPr>
+                </pic:pic>
+              </a:graphicData>
+            </a:graphic>
+          </wp:inline>
+        </w:drawing>
+      </w:r>
+    </w:p>
+    <w:p>
+      <w:pPr>
+        <w:widowControl/>
+        <w:autoSpaceDE w:val="0"/>
+        <w:autoSpaceDN w:val="0"/>
+        <w:adjustRightInd w:val="0"/>
+        <w:jc w:val="left"/>
+        <w:rPr>
+          <w:rFonts w:ascii="Consolas" w:hAnsi="Consolas" w:cs="Consolas"/>
+          <w:kern w:val="0"/>
+          <w:sz w:val="20"/>
+          <w:szCs w:val="20"/>
+        </w:rPr>
+      </w:pPr>
+      <w:r>
+        <w:rPr>
+          <w:rFonts w:ascii="Consolas" w:hAnsi="Consolas" w:cs="Consolas"/>
+          <w:color w:val="646464"/>
+          <w:kern w:val="0"/>
+          <w:sz w:val="20"/>
+          <w:szCs w:val="20"/>
+        </w:rPr>
+        <w:t>@Component</w:t>
+      </w:r>
+    </w:p>
+    <w:p>
+      <w:pPr>
+        <w:jc w:val="left"/>
+        <w:rPr>
+          <w:rFonts w:ascii="Consolas" w:hAnsi="Consolas" w:cs="Consolas"/>
+          <w:color w:val="3F7F5F"/>
+          <w:kern w:val="0"/>
+          <w:sz w:val="20"/>
+          <w:szCs w:val="20"/>
+        </w:rPr>
+      </w:pPr>
+      <w:r>
+        <w:rPr>
+          <w:rFonts w:ascii="Consolas" w:hAnsi="Consolas" w:cs="Consolas"/>
+          <w:color w:val="3F7F5F"/>
+          <w:kern w:val="0"/>
+          <w:sz w:val="20"/>
+          <w:szCs w:val="20"/>
+        </w:rPr>
+        <w:t xml:space="preserve">// </w:t>
+      </w:r>
+      <w:r>
+        <w:rPr>
+          <w:rFonts w:ascii="Consolas" w:hAnsi="Consolas" w:cs="Consolas"/>
+          <w:color w:val="3F7F5F"/>
+          <w:kern w:val="0"/>
+          <w:sz w:val="20"/>
+          <w:szCs w:val="20"/>
+        </w:rPr>
+        <w:t>这个注解表明该类会作为组件类，并且告诉</w:t>
+      </w:r>
+      <w:r>
+        <w:rPr>
+          <w:rFonts w:ascii="Consolas" w:hAnsi="Consolas" w:cs="Consolas"/>
+          <w:color w:val="3F7F5F"/>
+          <w:kern w:val="0"/>
+          <w:sz w:val="20"/>
+          <w:szCs w:val="20"/>
+        </w:rPr>
+        <w:t>Spring</w:t>
+      </w:r>
+      <w:r>
+        <w:rPr>
+          <w:rFonts w:ascii="Consolas" w:hAnsi="Consolas" w:cs="Consolas"/>
+          <w:color w:val="3F7F5F"/>
+          <w:kern w:val="0"/>
+          <w:sz w:val="20"/>
+          <w:szCs w:val="20"/>
+        </w:rPr>
+        <w:t>要为这个类创建</w:t>
+      </w:r>
+      <w:r>
+        <w:rPr>
+          <w:rFonts w:ascii="Consolas" w:hAnsi="Consolas" w:cs="Consolas"/>
+          <w:color w:val="3F7F5F"/>
+          <w:kern w:val="0"/>
+          <w:sz w:val="20"/>
+          <w:szCs w:val="20"/>
+        </w:rPr>
+        <w:t>bean</w:t>
+      </w:r>
+    </w:p>
+    <w:p>
+      <w:pPr>
+        <w:jc w:val="left"/>
+        <w:rPr>
+          <w:rFonts w:ascii="Consolas" w:hAnsi="Consolas" w:cs="Consolas"/>
+          <w:color w:val="3F7F5F"/>
+          <w:kern w:val="0"/>
+          <w:sz w:val="20"/>
+          <w:szCs w:val="20"/>
+        </w:rPr>
+      </w:pPr>
+    </w:p>
+    <w:p>
+      <w:pPr>
+        <w:jc w:val="left"/>
+        <w:rPr>
+          <w:rFonts w:hint="eastAsia"/>
+        </w:rPr>
+      </w:pPr>
+      <w:r>
+        <w:rPr>
+          <w:rFonts w:hint="eastAsia"/>
+        </w:rPr>
+        <w:t>没有必要</w:t>
+      </w:r>
+      <w:r>
+        <w:t>显示配置SgtPeppersBean，</w:t>
+      </w:r>
+      <w:r>
+        <w:rPr>
+          <w:rFonts w:hint="eastAsia"/>
+        </w:rPr>
+        <w:t xml:space="preserve"> 因为</w:t>
+      </w:r>
+      <w:r>
+        <w:t xml:space="preserve">这个类使用了@Component </w:t>
+      </w:r>
+      <w:r>
+        <w:rPr>
+          <w:rFonts w:hint="eastAsia"/>
+        </w:rPr>
+        <w:t>注解</w:t>
+      </w:r>
+      <w:r>
+        <w:t>，Spring</w:t>
+      </w:r>
+      <w:r>
+        <w:rPr>
+          <w:rFonts w:hint="eastAsia"/>
+        </w:rPr>
+        <w:t>会把</w:t>
+      </w:r>
+      <w:r>
+        <w:t>事情处理妥当</w:t>
+      </w:r>
+    </w:p>
+    <w:p>
+      <w:pPr>
+        <w:jc w:val="left"/>
+      </w:pPr>
+    </w:p>
+    <w:p>
+      <w:pPr>
+        <w:jc w:val="left"/>
+      </w:pPr>
+      <w:r>
+        <w:rPr>
+          <w:rFonts w:hint="eastAsia"/>
+        </w:rPr>
+        <w:lastRenderedPageBreak/>
+        <w:t>不过，组件扫描默认是不启用的。我们还需要显式配置一下</w:t>
+      </w:r>
+      <w:r>
+        <w:t>Spring</w:t>
+      </w:r>
+      <w:r>
+        <w:rPr>
+          <w:rFonts w:hint="eastAsia"/>
+        </w:rPr>
+        <w:t>，从而命令它去寻找带有</w:t>
+      </w:r>
+      <w:r>
+        <w:t>@Component</w:t>
+      </w:r>
+      <w:r>
+        <w:rPr>
+          <w:rFonts w:hint="eastAsia"/>
+        </w:rPr>
+        <w:t>注解的类，并为其创建</w:t>
+      </w:r>
+      <w:r>
+        <w:t>bean</w:t>
+      </w:r>
+    </w:p>
+    <w:p>
+      <w:pPr>
+        <w:jc w:val="left"/>
+      </w:pPr>
+    </w:p>
+    <w:p>
+      <w:pPr>
+        <w:jc w:val="left"/>
+      </w:pPr>
+      <w:r>
+        <w:rPr>
+          <w:noProof/>
+        </w:rPr>
+        <w:drawing>
+          <wp:inline distT="0" distB="0" distL="0" distR="0" wp14:anchorId="5110808C" wp14:editId="141A4287">
+            <wp:extent cx="5274310" cy="2283460"/>
+            <wp:effectExtent l="0" t="0" r="2540" b="2540"/>
+            <wp:docPr id="4" name="图片 4"/>
+            <wp:cNvGraphicFramePr>
+              <a:graphicFrameLocks xmlns:a="http://schemas.openxmlformats.org/drawingml/2006/main" noChangeAspect="1"/>
+            </wp:cNvGraphicFramePr>
+            <a:graphic xmlns:a="http://schemas.openxmlformats.org/drawingml/2006/main">
+              <a:graphicData uri="http://schemas.openxmlformats.org/drawingml/2006/picture">
+                <pic:pic xmlns:pic="http://schemas.openxmlformats.org/drawingml/2006/picture">
+                  <pic:nvPicPr>
+                    <pic:cNvPr id="1" name=""/>
+                    <pic:cNvPicPr/>
+                  </pic:nvPicPr>
+                  <pic:blipFill>
+                    <a:blip r:embed="rId7"/>
+                    <a:stretch>
+                      <a:fillRect/>
+                    </a:stretch>
+                  </pic:blipFill>
+                  <pic:spPr>
+                    <a:xfrm>
+                      <a:off x="0" y="0"/>
+                      <a:ext cx="5274310" cy="2283460"/>
+                    </a:xfrm>
+                    <a:prstGeom prst="rect">
+                      <a:avLst/>
+                    </a:prstGeom>
+                  </pic:spPr>
+                </pic:pic>
+              </a:graphicData>
+            </a:graphic>
+          </wp:inline>
+        </w:drawing>
+      </w:r>
+    </w:p>
+    <w:p>
+      <w:pPr>
+        <w:jc w:val="left"/>
+      </w:pPr>
+    </w:p>
+    <w:p>
+      <w:pPr>
+        <w:jc w:val="left"/>
+      </w:pPr>
+      <w:r>
+        <w:rPr>
+          <w:rFonts w:hint="eastAsia"/>
+        </w:rPr>
+        <w:t>如果没有其他配置的话，</w:t>
+      </w:r>
+      <w:r>
+        <w:t>@ComponentScan</w:t>
+      </w:r>
+      <w:r>
+        <w:rPr>
+          <w:rFonts w:hint="eastAsia"/>
+        </w:rPr>
+        <w:t>默认会扫描与配置类相同的包。因为</w:t>
+      </w:r>
+      <w:r>
+        <w:t>CDPlayerConfig</w:t>
+      </w:r>
+      <w:r>
+        <w:rPr>
+          <w:rFonts w:hint="eastAsia"/>
+        </w:rPr>
+        <w:t>类位于</w:t>
+      </w:r>
+      <w:r>
+        <w:t>com.dodi.springlearn.chapter2</w:t>
+      </w:r>
+      <w:r>
+        <w:rPr>
+          <w:rFonts w:hint="eastAsia"/>
+        </w:rPr>
+        <w:t>包中，因此</w:t>
+      </w:r>
+      <w:r>
+        <w:t>Spring</w:t>
+      </w:r>
+      <w:r>
+        <w:rPr>
+          <w:rFonts w:hint="eastAsia"/>
+        </w:rPr>
+        <w:t>将会扫描这个包以及这个包下的所有子包，查找带有</w:t>
+      </w:r>
+      <w:r>
+        <w:t>@Component</w:t>
+      </w:r>
+      <w:r>
+        <w:rPr>
+          <w:rFonts w:hint="eastAsia"/>
+        </w:rPr>
+        <w:t>注解的类。这样的话，就能发现</w:t>
+      </w:r>
+      <w:r>
+        <w:t>CompactDisc</w:t>
+      </w:r>
+      <w:r>
+        <w:rPr>
+          <w:rFonts w:hint="eastAsia"/>
+        </w:rPr>
+        <w:t>，并且会在</w:t>
+      </w:r>
+      <w:r>
+        <w:t>Spring</w:t>
+      </w:r>
+      <w:r>
+        <w:rPr>
+          <w:rFonts w:hint="eastAsia"/>
+        </w:rPr>
+        <w:t>中自动为其创建一个</w:t>
+      </w:r>
+      <w:r>
+        <w:t>bean</w:t>
+      </w:r>
+      <w:r>
+        <w:rPr>
+          <w:rFonts w:hint="eastAsia"/>
+        </w:rPr>
+        <w:t>。</w:t>
+      </w:r>
+    </w:p>
+    <w:p>
+      <w:pPr>
+        <w:jc w:val="left"/>
+      </w:pPr>
+    </w:p>
+    <w:p>
+      <w:pPr>
+        <w:jc w:val="left"/>
+      </w:pPr>
+      <w:r>
+        <w:rPr>
+          <w:noProof/>
+        </w:rPr>
+        <w:drawing>
+          <wp:inline distT="0" distB="0" distL="0" distR="0" wp14:anchorId="755F5EBD" wp14:editId="18B88C58">
+            <wp:extent cx="5274310" cy="3098165"/>
+            <wp:effectExtent l="0" t="0" r="2540" b="6985"/>
+            <wp:docPr id="5" name="图片 5"/>
+            <wp:cNvGraphicFramePr>
+              <a:graphicFrameLocks xmlns:a="http://schemas.openxmlformats.org/drawingml/2006/main" noChangeAspect="1"/>
+            </wp:cNvGraphicFramePr>
+            <a:graphic xmlns:a="http://schemas.openxmlformats.org/drawingml/2006/main">
+              <a:graphicData uri="http://schemas.openxmlformats.org/drawingml/2006/picture">
+                <pic:pic xmlns:pic="http://schemas.openxmlformats.org/drawingml/2006/picture">
+                  <pic:nvPicPr>
+                    <pic:cNvPr id="1" name=""/>
+                    <pic:cNvPicPr/>
+                  </pic:nvPicPr>
+                  <pic:blipFill>
+                    <a:blip r:embed="rId8"/>
+                    <a:stretch>
+                      <a:fillRect/>
+                    </a:stretch>
+                  </pic:blipFill>
+                  <pic:spPr>
+                    <a:xfrm>
+                      <a:off x="0" y="0"/>
+                      <a:ext cx="5274310" cy="3098165"/>
+                    </a:xfrm>
+                    <a:prstGeom prst="rect">
+                      <a:avLst/>
+                    </a:prstGeom>
+                  </pic:spPr>
+                </pic:pic>
+              </a:graphicData>
+            </a:graphic>
+          </wp:inline>
+        </w:drawing>
+      </w:r>
+    </w:p>
+    <w:p>
+      <w:pPr>
+        <w:jc w:val="left"/>
+      </w:pPr>
+    </w:p>
+    <w:p>
+      <w:pPr>
+        <w:jc w:val="left"/>
+      </w:pPr>
+      <w:r>
+        <w:rPr>
+          <w:rFonts w:hint="eastAsia"/>
+        </w:rPr>
+        <w:t>我们</w:t>
+      </w:r>
+      <w:r>
+        <w:t>也可以使用XML</w:t>
+      </w:r>
+      <w:r>
+        <w:rPr>
+          <w:rFonts w:hint="eastAsia"/>
+        </w:rPr>
+        <w:t>来</w:t>
+      </w:r>
+      <w:r>
+        <w:t>启用组件扫描</w:t>
+      </w:r>
+    </w:p>
+    <w:p>
+      <w:pPr>
+        <w:jc w:val="left"/>
+      </w:pPr>
+    </w:p>
+    <w:p>
+      <w:pPr>
+        <w:jc w:val="left"/>
+      </w:pPr>
+      <w:r>
+        <w:rPr>
+          <w:noProof/>
+        </w:rPr>
+        <w:lastRenderedPageBreak/>
+        <w:drawing>
+          <wp:inline distT="0" distB="0" distL="0" distR="0" wp14:anchorId="0916FB32" wp14:editId="361C957F">
+            <wp:extent cx="5274310" cy="2136775"/>
+            <wp:effectExtent l="0" t="0" r="2540" b="0"/>
+            <wp:docPr id="6" name="图片 6"/>
+            <wp:cNvGraphicFramePr>
+              <a:graphicFrameLocks xmlns:a="http://schemas.openxmlformats.org/drawingml/2006/main" noChangeAspect="1"/>
+            </wp:cNvGraphicFramePr>
+            <a:graphic xmlns:a="http://schemas.openxmlformats.org/drawingml/2006/main">
+              <a:graphicData uri="http://schemas.openxmlformats.org/drawingml/2006/picture">
+                <pic:pic xmlns:pic="http://schemas.openxmlformats.org/drawingml/2006/picture">
+                  <pic:nvPicPr>
+                    <pic:cNvPr id="1" name=""/>
+                    <pic:cNvPicPr/>
+                  </pic:nvPicPr>
+                  <pic:blipFill>
+                    <a:blip r:embed="rId9"/>
+                    <a:stretch>
+                      <a:fillRect/>
+                    </a:stretch>
+                  </pic:blipFill>
+                  <pic:spPr>
+                    <a:xfrm>
+                      <a:off x="0" y="0"/>
+                      <a:ext cx="5274310" cy="2136775"/>
+                    </a:xfrm>
+                    <a:prstGeom prst="rect">
+                      <a:avLst/>
+                    </a:prstGeom>
+                  </pic:spPr>
+                </pic:pic>
+              </a:graphicData>
+            </a:graphic>
+          </wp:inline>
+        </w:drawing>
+      </w:r>
+    </w:p>
+    <w:p>
+      <w:pPr>
+        <w:jc w:val="left"/>
+      </w:pPr>
+    </w:p>
+    <w:p>
+      <w:pPr>
+        <w:jc w:val="left"/>
+      </w:pPr>
+      <w:r>
+        <w:rPr>
+          <w:rFonts w:hint="eastAsia"/>
+        </w:rPr>
+        <w:t>为</w:t>
+      </w:r>
+      <w:r>
+        <w:t>组件扫描的bean</w:t>
+      </w:r>
+      <w:r>
+        <w:rPr>
+          <w:rFonts w:hint="eastAsia"/>
+        </w:rPr>
+        <w:t>命名</w:t>
+      </w:r>
+    </w:p>
+    <w:p>
+      <w:pPr>
+        <w:jc w:val="left"/>
+      </w:pPr>
+    </w:p>
+    <w:p>
+      <w:pPr>
+        <w:jc w:val="left"/>
+      </w:pPr>
+      <w:r>
+        <w:t>Spring</w:t>
+      </w:r>
+      <w:r>
+        <w:rPr>
+          <w:rFonts w:hint="eastAsia"/>
+        </w:rPr>
+        <w:t>应用上下文中所有的</w:t>
+      </w:r>
+      <w:r>
+        <w:t>bean</w:t>
+      </w:r>
+      <w:r>
+        <w:rPr>
+          <w:rFonts w:hint="eastAsia"/>
+        </w:rPr>
+        <w:t>都会给定一个</w:t>
+      </w:r>
+      <w:r>
+        <w:t>ID</w:t>
+      </w:r>
+      <w:r>
+        <w:rPr>
+          <w:rFonts w:hint="eastAsia"/>
+        </w:rPr>
+        <w:t>。在前面的例子中，尽管我们没有明确地为</w:t>
+      </w:r>
+      <w:r>
+        <w:t>SgtPeppers</w:t>
+      </w:r>
+      <w:r>
+        <w:t xml:space="preserve"> </w:t>
+      </w:r>
+      <w:r>
+        <w:t>bean</w:t>
+      </w:r>
+      <w:r>
+        <w:rPr>
+          <w:rFonts w:hint="eastAsia"/>
+        </w:rPr>
+        <w:t>设置</w:t>
+      </w:r>
+      <w:r>
+        <w:t>ID</w:t>
+      </w:r>
+      <w:r>
+        <w:rPr>
+          <w:rFonts w:hint="eastAsia"/>
+        </w:rPr>
+        <w:t>，但</w:t>
+      </w:r>
+      <w:r>
+        <w:t>Spring</w:t>
+      </w:r>
+      <w:r>
+        <w:rPr>
+          <w:rFonts w:hint="eastAsia"/>
+        </w:rPr>
+        <w:t>会根据类名为其指定一个</w:t>
+      </w:r>
+      <w:r>
+        <w:t>ID</w:t>
+      </w:r>
+      <w:r>
+        <w:rPr>
+          <w:rFonts w:hint="eastAsia"/>
+        </w:rPr>
+        <w:t>。具体来讲，这个</w:t>
+      </w:r>
+      <w:r>
+        <w:t>bean</w:t>
+      </w:r>
+      <w:r>
+        <w:rPr>
+          <w:rFonts w:hint="eastAsia"/>
+        </w:rPr>
+        <w:t>所给定的</w:t>
+      </w:r>
+      <w:r>
+        <w:t>ID</w:t>
+      </w:r>
+      <w:r>
+        <w:rPr>
+          <w:rFonts w:hint="eastAsia"/>
+        </w:rPr>
+        <w:t>为</w:t>
+      </w:r>
+      <w:r>
+        <w:t>sgtPeppers</w:t>
+      </w:r>
+      <w:r>
+        <w:rPr>
+          <w:rFonts w:hint="eastAsia"/>
+        </w:rPr>
+        <w:t>，也就是将类名的第一个字母变为小写。</w:t>
+      </w:r>
+    </w:p>
+    <w:p>
+      <w:pPr>
+        <w:jc w:val="left"/>
+      </w:pPr>
+    </w:p>
+    <w:p>
+      <w:pPr>
+        <w:jc w:val="left"/>
+      </w:pPr>
+      <w:r>
+        <w:rPr>
+          <w:rFonts w:hint="eastAsia"/>
+        </w:rPr>
+        <w:t>如果想为这个</w:t>
+      </w:r>
+      <w:r>
+        <w:t>bean</w:t>
+      </w:r>
+      <w:r>
+        <w:rPr>
+          <w:rFonts w:hint="eastAsia"/>
+        </w:rPr>
+        <w:t>设置不同的</w:t>
+      </w:r>
+      <w:r>
+        <w:t>ID</w:t>
+      </w:r>
+      <w:r>
+        <w:rPr>
+          <w:rFonts w:hint="eastAsia"/>
+        </w:rPr>
+        <w:t>，你所要做的就是将期望的</w:t>
+      </w:r>
+      <w:r>
+        <w:t>ID</w:t>
+      </w:r>
+      <w:r>
+        <w:rPr>
+          <w:rFonts w:hint="eastAsia"/>
+        </w:rPr>
+        <w:t>作为值传递给</w:t>
+      </w:r>
+      <w:r>
+        <w:t>@Component</w:t>
+      </w:r>
+      <w:r>
+        <w:rPr>
+          <w:rFonts w:hint="eastAsia"/>
+        </w:rPr>
+        <w:t>注解。比如说，如果想将这个</w:t>
+      </w:r>
+      <w:r>
+        <w:t>bean</w:t>
+      </w:r>
+      <w:r>
+        <w:rPr>
+          <w:rFonts w:hint="eastAsia"/>
+        </w:rPr>
+        <w:t>标识为</w:t>
+      </w:r>
+      <w:r>
+        <w:t>lonelyHeartsClub</w:t>
+      </w:r>
+      <w:r>
+        <w:rPr>
+          <w:rFonts w:hint="eastAsia"/>
+        </w:rPr>
+        <w:t>，那么你需要将</w:t>
+      </w:r>
+      <w:r>
+        <w:t>SgtPeppers</w:t>
+      </w:r>
+      <w:r>
+        <w:rPr>
+          <w:rFonts w:hint="eastAsia"/>
+        </w:rPr>
+        <w:t>类的</w:t>
+      </w:r>
+      <w:r>
+        <w:t>@Component</w:t>
+      </w:r>
+      <w:r>
+        <w:rPr>
+          <w:rFonts w:hint="eastAsia"/>
+        </w:rPr>
+        <w:t>注解配置为如下所示：</w:t>
+      </w:r>
+    </w:p>
+    <w:p>
+      <w:pPr>
+        <w:jc w:val="left"/>
+      </w:pPr>
+    </w:p>
+    <w:p>
+      <w:pPr>
+        <w:jc w:val="left"/>
+        <w:rPr>
+          <w:rFonts w:hint="eastAsia"/>
+        </w:rPr>
+      </w:pPr>
+    </w:p>
+    <w:p>
+      <w:pPr>
+        <w:jc w:val="left"/>
+      </w:pPr>
+      <w:r>
+        <w:rPr>
+          <w:noProof/>
+        </w:rPr>
+        <w:drawing>
+          <wp:inline distT="0" distB="0" distL="0" distR="0" wp14:anchorId="72BF68E2" wp14:editId="48ABD1EB">
+            <wp:extent cx="5274310" cy="589915"/>
+            <wp:effectExtent l="0" t="0" r="2540" b="635"/>
+            <wp:docPr id="7" name="图片 7"/>
+            <wp:cNvGraphicFramePr>
+              <a:graphicFrameLocks xmlns:a="http://schemas.openxmlformats.org/drawingml/2006/main" noChangeAspect="1"/>
+            </wp:cNvGraphicFramePr>
+            <a:graphic xmlns:a="http://schemas.openxmlformats.org/drawingml/2006/main">
+              <a:graphicData uri="http://schemas.openxmlformats.org/drawingml/2006/picture">
+                <pic:pic xmlns:pic="http://schemas.openxmlformats.org/drawingml/2006/picture">
+                  <pic:nvPicPr>
+                    <pic:cNvPr id="1" name=""/>
+                    <pic:cNvPicPr/>
+                  </pic:nvPicPr>
+                  <pic:blipFill>
+                    <a:blip r:embed="rId10"/>
+                    <a:stretch>
+                      <a:fillRect/>
+                    </a:stretch>
+                  </pic:blipFill>
+                  <pic:spPr>
+                    <a:xfrm>
+                      <a:off x="0" y="0"/>
+                      <a:ext cx="5274310" cy="589915"/>
+                    </a:xfrm>
+                    <a:prstGeom prst="rect">
+                      <a:avLst/>
+                    </a:prstGeom>
+                  </pic:spPr>
+                </pic:pic>
+              </a:graphicData>
+            </a:graphic>
+          </wp:inline>
+        </w:drawing>
+      </w:r>
+    </w:p>
+    <w:p>
+      <w:pPr>
+        <w:jc w:val="left"/>
+      </w:pPr>
+    </w:p>
+    <w:p>
+      <w:pPr>
+        <w:jc w:val="left"/>
+      </w:pPr>
+      <w:r>
+        <w:rPr>
+          <w:rFonts w:hint="eastAsia"/>
+        </w:rPr>
+        <w:t>还有另外一种为</w:t>
+      </w:r>
+      <w:r>
+        <w:t>bean</w:t>
+      </w:r>
+      <w:r>
+        <w:rPr>
+          <w:rFonts w:hint="eastAsia"/>
+        </w:rPr>
+        <w:t>命名的方式，这种方式不使用</w:t>
+      </w:r>
+      <w:r>
+        <w:t>@Component</w:t>
+      </w:r>
+      <w:r>
+        <w:rPr>
+          <w:rFonts w:hint="eastAsia"/>
+        </w:rPr>
+        <w:t>注解，而是使用</w:t>
+      </w:r>
+      <w:r>
+        <w:t>Java</w:t>
+      </w:r>
+      <w:r>
+        <w:rPr>
+          <w:rFonts w:hint="eastAsia"/>
+        </w:rPr>
+        <w:t>依赖注入规范（</w:t>
+      </w:r>
+      <w:r>
+        <w:t>Java Dependency Injection</w:t>
+      </w:r>
+      <w:r>
+        <w:rPr>
+          <w:rFonts w:hint="eastAsia"/>
+        </w:rPr>
+        <w:t>）中所提供的</w:t>
+      </w:r>
+      <w:r>
+        <w:t>@Named</w:t>
+      </w:r>
+      <w:r>
+        <w:rPr>
+          <w:rFonts w:hint="eastAsia"/>
+        </w:rPr>
+        <w:t>注解来为</w:t>
+      </w:r>
+      <w:r>
+        <w:t>bean</w:t>
+      </w:r>
+      <w:r>
+        <w:rPr>
+          <w:rFonts w:hint="eastAsia"/>
+        </w:rPr>
+        <w:t>设置</w:t>
+      </w:r>
+      <w:r>
+        <w:t>ID</w:t>
+      </w:r>
+      <w:r>
+        <w:rPr>
+          <w:rFonts w:hint="eastAsia"/>
+        </w:rPr>
+        <w:t>：</w:t>
+      </w:r>
+    </w:p>
+    <w:p>
+      <w:pPr>
+        <w:jc w:val="left"/>
+      </w:pPr>
+    </w:p>
+    <w:p>
+      <w:pPr>
+        <w:jc w:val="left"/>
+      </w:pPr>
+      <w:r>
+        <w:rPr>
+          <w:noProof/>
+        </w:rPr>
+        <w:drawing>
+          <wp:inline distT="0" distB="0" distL="0" distR="0" wp14:anchorId="39FBF3CD" wp14:editId="7F5B9CFB">
+            <wp:extent cx="5274310" cy="1592580"/>
+            <wp:effectExtent l="0" t="0" r="2540" b="7620"/>
+            <wp:docPr id="8" name="图片 8"/>
+            <wp:cNvGraphicFramePr>
+              <a:graphicFrameLocks xmlns:a="http://schemas.openxmlformats.org/drawingml/2006/main" noChangeAspect="1"/>
+            </wp:cNvGraphicFramePr>
+            <a:graphic xmlns:a="http://schemas.openxmlformats.org/drawingml/2006/main">
+              <a:graphicData uri="http://schemas.openxmlformats.org/drawingml/2006/picture">
+                <pic:pic xmlns:pic="http://schemas.openxmlformats.org/drawingml/2006/picture">
+                  <pic:nvPicPr>
+                    <pic:cNvPr id="1" name=""/>
+                    <pic:cNvPicPr/>
+                  </pic:nvPicPr>
+                  <pic:blipFill>
+                    <a:blip r:embed="rId11"/>
+                    <a:stretch>
+                      <a:fillRect/>
+                    </a:stretch>
+                  </pic:blipFill>
+                  <pic:spPr>
+                    <a:xfrm>
+                      <a:off x="0" y="0"/>
+                      <a:ext cx="5274310" cy="1592580"/>
+                    </a:xfrm>
+                    <a:prstGeom prst="rect">
+                      <a:avLst/>
+                    </a:prstGeom>
+                  </pic:spPr>
+                </pic:pic>
+              </a:graphicData>
+            </a:graphic>
+          </wp:inline>
+        </w:drawing>
+      </w:r>
+    </w:p>
+    <w:p>
+      <w:pPr>
+        <w:jc w:val="left"/>
+      </w:pPr>
+    </w:p>
+    <w:p>
+      <w:pPr>
+        <w:jc w:val="left"/>
+        <w:rPr>
+          <w:rFonts w:hint="eastAsia"/>
+        </w:rPr>
+      </w:pPr>
+    </w:p>
+    <w:p>
+      <w:pPr>
+        <w:jc w:val="left"/>
+        <w:rPr>
+          <w:rFonts w:hint="eastAsia"/>
+        </w:rPr>
+      </w:pPr>
+    </w:p>
+    <w:p>
+      <w:pPr>
+        <w:jc w:val="left"/>
+      </w:pPr>
+    </w:p>
+    <w:p>
+      <w:pPr>
+        <w:jc w:val="left"/>
+      </w:pPr>
+    </w:p>
+    <w:p>
+      <w:pPr>
+        <w:jc w:val="left"/>
+        <w:rPr>
+          <w:b/>
+        </w:rPr>
+      </w:pPr>
+      <w:r>
+        <w:rPr>
+          <w:rFonts w:hint="eastAsia"/>
+          <w:b/>
+        </w:rPr>
+        <w:lastRenderedPageBreak/>
+        <w:t>设置</w:t>
+      </w:r>
+      <w:r>
+        <w:rPr>
+          <w:b/>
+        </w:rPr>
+        <w:t>扫描组件的基础包</w:t>
+      </w:r>
+    </w:p>
+    <w:p>
+      <w:pPr>
+        <w:jc w:val="left"/>
+      </w:pPr>
+      <w:r>
+        <w:rPr>
+          <w:rFonts w:hint="eastAsia"/>
+        </w:rPr>
+        <w:t>为了指定不同的基础包，你所需要做的就是在</w:t>
+      </w:r>
+      <w:r>
+        <w:t>@ComponentScan</w:t>
+      </w:r>
+      <w:r>
+        <w:rPr>
+          <w:rFonts w:hint="eastAsia"/>
+        </w:rPr>
+        <w:t>的</w:t>
+      </w:r>
+      <w:r>
+        <w:t>value</w:t>
+      </w:r>
+      <w:r>
+        <w:rPr>
+          <w:rFonts w:hint="eastAsia"/>
+        </w:rPr>
+        <w:t>属性中指明包的名称</w:t>
+      </w:r>
+    </w:p>
+    <w:p>
+      <w:pPr>
+        <w:jc w:val="left"/>
+      </w:pPr>
+    </w:p>
+    <w:p>
+      <w:pPr>
+        <w:jc w:val="left"/>
+      </w:pPr>
+      <w:r>
+        <w:rPr>
+          <w:noProof/>
+        </w:rPr>
+        <w:drawing>
+          <wp:inline distT="0" distB="0" distL="0" distR="0" wp14:anchorId="6743177F" wp14:editId="763BABBA">
+            <wp:extent cx="5274310" cy="2103120"/>
+            <wp:effectExtent l="0" t="0" r="2540" b="0"/>
+            <wp:docPr id="9" name="图片 9"/>
+            <wp:cNvGraphicFramePr>
+              <a:graphicFrameLocks xmlns:a="http://schemas.openxmlformats.org/drawingml/2006/main" noChangeAspect="1"/>
+            </wp:cNvGraphicFramePr>
+            <a:graphic xmlns:a="http://schemas.openxmlformats.org/drawingml/2006/main">
+              <a:graphicData uri="http://schemas.openxmlformats.org/drawingml/2006/picture">
+                <pic:pic xmlns:pic="http://schemas.openxmlformats.org/drawingml/2006/picture">
+                  <pic:nvPicPr>
+                    <pic:cNvPr id="1" name=""/>
+                    <pic:cNvPicPr/>
+                  </pic:nvPicPr>
+                  <pic:blipFill>
+                    <a:blip r:embed="rId12"/>
+                    <a:stretch>
+                      <a:fillRect/>
+                    </a:stretch>
+                  </pic:blipFill>
+                  <pic:spPr>
+                    <a:xfrm>
+                      <a:off x="0" y="0"/>
+                      <a:ext cx="5274310" cy="2103120"/>
+                    </a:xfrm>
+                    <a:prstGeom prst="rect">
+                      <a:avLst/>
+                    </a:prstGeom>
+                  </pic:spPr>
+                </pic:pic>
+              </a:graphicData>
+            </a:graphic>
+          </wp:inline>
+        </w:drawing>
+      </w:r>
+    </w:p>
+    <w:p>
+      <w:pPr>
+        <w:jc w:val="left"/>
+      </w:pPr>
+    </w:p>
+    <w:p>
+      <w:pPr>
+        <w:jc w:val="left"/>
+      </w:pPr>
+      <w:r>
+        <w:rPr>
+          <w:rFonts w:hint="eastAsia"/>
+        </w:rPr>
+        <w:t>在上面的例子中，所设置的基础包是以</w:t>
+      </w:r>
+      <w:r>
+        <w:t>String</w:t>
+      </w:r>
+      <w:r>
+        <w:rPr>
+          <w:rFonts w:hint="eastAsia"/>
+        </w:rPr>
+        <w:t>类型表示的。我认为这是可以的，但这种方</w:t>
+      </w:r>
+    </w:p>
+    <w:p>
+      <w:pPr>
+        <w:jc w:val="left"/>
+      </w:pPr>
+      <w:r>
+        <w:rPr>
+          <w:rFonts w:hint="eastAsia"/>
+        </w:rPr>
+        <w:t>法是类型不安全（</w:t>
+      </w:r>
+      <w:r>
+        <w:t>not type-safe</w:t>
+      </w:r>
+      <w:r>
+        <w:rPr>
+          <w:rFonts w:hint="eastAsia"/>
+        </w:rPr>
+        <w:t>）的。如果你重构代码的话，那么所指定的基础包可能就会出现错误了。</w:t>
+      </w:r>
+    </w:p>
+    <w:p>
+      <w:pPr>
+        <w:jc w:val="left"/>
+      </w:pPr>
+      <w:r>
+        <w:rPr>
+          <w:rFonts w:hint="eastAsia"/>
+        </w:rPr>
+        <w:t>除了将包设置为简单的</w:t>
+      </w:r>
+      <w:r>
+        <w:t>String</w:t>
+      </w:r>
+      <w:r>
+        <w:rPr>
+          <w:rFonts w:hint="eastAsia"/>
+        </w:rPr>
+        <w:t>类型之外，</w:t>
+      </w:r>
+      <w:r>
+        <w:t>@ComponentScan</w:t>
+      </w:r>
+      <w:r>
+        <w:rPr>
+          <w:rFonts w:hint="eastAsia"/>
+        </w:rPr>
+        <w:t>还提供了另外一种方法，那就是将其指定为包中所包含的类或接口：</w:t>
+      </w:r>
+    </w:p>
+    <w:p>
+      <w:pPr>
+        <w:jc w:val="left"/>
+        <w:rPr>
+          <w:rFonts w:hint="eastAsia"/>
+        </w:rPr>
+      </w:pPr>
+      <w:r>
+        <w:rPr>
+          <w:noProof/>
+        </w:rPr>
+        <w:drawing>
+          <wp:inline distT="0" distB="0" distL="0" distR="0" wp14:anchorId="68006C62" wp14:editId="664922F9">
+            <wp:extent cx="5274310" cy="1718310"/>
+            <wp:effectExtent l="0" t="0" r="2540" b="0"/>
+            <wp:docPr id="10" name="图片 10"/>
+            <wp:cNvGraphicFramePr>
+              <a:graphicFrameLocks xmlns:a="http://schemas.openxmlformats.org/drawingml/2006/main" noChangeAspect="1"/>
+            </wp:cNvGraphicFramePr>
+            <a:graphic xmlns:a="http://schemas.openxmlformats.org/drawingml/2006/main">
+              <a:graphicData uri="http://schemas.openxmlformats.org/drawingml/2006/picture">
+                <pic:pic xmlns:pic="http://schemas.openxmlformats.org/drawingml/2006/picture">
+                  <pic:nvPicPr>
+                    <pic:cNvPr id="1" name=""/>
+                    <pic:cNvPicPr/>
+                  </pic:nvPicPr>
+                  <pic:blipFill>
+                    <a:blip r:embed="rId13"/>
+                    <a:stretch>
+                      <a:fillRect/>
+                    </a:stretch>
+                  </pic:blipFill>
+                  <pic:spPr>
+                    <a:xfrm>
+                      <a:off x="0" y="0"/>
+                      <a:ext cx="5274310" cy="1718310"/>
+                    </a:xfrm>
+                    <a:prstGeom prst="rect">
+                      <a:avLst/>
+                    </a:prstGeom>
+                  </pic:spPr>
+                </pic:pic>
+              </a:graphicData>
+            </a:graphic>
+          </wp:inline>
+        </w:drawing>
+      </w:r>
+    </w:p>
+    <w:p>
+      <w:pPr>
+        <w:jc w:val="left"/>
+      </w:pPr>
+    </w:p>
+    <w:p>
+      <w:pPr>
+        <w:jc w:val="left"/>
+      </w:pPr>
+    </w:p>
+    <w:p>
+      <w:pPr>
+        <w:jc w:val="left"/>
+      </w:pPr>
+      <w:r>
+        <w:rPr>
+          <w:rFonts w:hint="eastAsia"/>
+        </w:rPr>
+        <w:t>可以看到，</w:t>
+      </w:r>
+      <w:r>
+        <w:t>basePackages</w:t>
+      </w:r>
+      <w:r>
+        <w:rPr>
+          <w:rFonts w:hint="eastAsia"/>
+        </w:rPr>
+        <w:t>属性被替换成了</w:t>
+      </w:r>
+      <w:r>
+        <w:t>basePackageClasses</w:t>
+      </w:r>
+      <w:r>
+        <w:rPr>
+          <w:rFonts w:hint="eastAsia"/>
+        </w:rPr>
+        <w:t>。同时，我们不是再使用</w:t>
+      </w:r>
+      <w:r>
+        <w:rPr>
+          <w:rFonts w:hint="eastAsia"/>
+        </w:rPr>
+        <w:t>S</w:t>
+      </w:r>
+      <w:r>
+        <w:t>tring</w:t>
+      </w:r>
+      <w:r>
+        <w:rPr>
+          <w:rFonts w:hint="eastAsia"/>
+        </w:rPr>
+        <w:t>类型的名称来指定包，</w:t>
+      </w:r>
+      <w:r>
+        <w:rPr>
+          <w:rFonts w:hint="eastAsia"/>
+        </w:rPr>
+        <w:t>改</w:t>
+      </w:r>
+      <w:r>
+        <w:rPr>
+          <w:rFonts w:hint="eastAsia"/>
+        </w:rPr>
+        <w:t>为</w:t>
+      </w:r>
+      <w:r>
+        <w:t>basePackageClasses</w:t>
+      </w:r>
+      <w:r>
+        <w:rPr>
+          <w:rFonts w:hint="eastAsia"/>
+        </w:rPr>
+        <w:t>属性所设置的数组中包含了类。这些类所在的包将会作为组件扫描的基础包。</w:t>
+      </w:r>
+    </w:p>
+    <w:p>
+      <w:pPr>
+        <w:jc w:val="left"/>
+      </w:pPr>
+    </w:p>
+    <w:p>
+      <w:pPr>
+        <w:jc w:val="left"/>
+      </w:pPr>
+    </w:p>
+    <w:p>
+      <w:pPr>
+        <w:jc w:val="left"/>
+        <w:rPr>
+          <w:b/>
+        </w:rPr>
+      </w:pPr>
+      <w:r>
+        <w:rPr>
+          <w:rFonts w:hint="eastAsia"/>
+          <w:b/>
+        </w:rPr>
+        <w:t>通过为</w:t>
+      </w:r>
+      <w:r>
+        <w:rPr>
+          <w:b/>
+        </w:rPr>
+        <w:t>bean</w:t>
+      </w:r>
+      <w:r>
+        <w:rPr>
+          <w:rFonts w:hint="eastAsia"/>
+          <w:b/>
+        </w:rPr>
+        <w:t>添加注解实现自动装配</w:t>
+      </w:r>
+    </w:p>
+    <w:p>
+      <w:pPr>
+        <w:jc w:val="left"/>
+      </w:pPr>
+      <w:r>
+        <w:rPr>
+          <w:rFonts w:hint="eastAsia"/>
+        </w:rPr>
+        <w:t>简单来说，自动装配就是让</w:t>
+      </w:r>
+      <w:r>
+        <w:t>Spring</w:t>
+      </w:r>
+      <w:r>
+        <w:rPr>
+          <w:rFonts w:hint="eastAsia"/>
+        </w:rPr>
+        <w:t>自动满足</w:t>
+      </w:r>
+      <w:r>
+        <w:t>bean</w:t>
+      </w:r>
+      <w:r>
+        <w:rPr>
+          <w:rFonts w:hint="eastAsia"/>
+        </w:rPr>
+        <w:t>依赖的一种方法，在满足依赖的过</w:t>
+      </w:r>
+      <w:r>
+        <w:rPr>
+          <w:rFonts w:hint="eastAsia"/>
+        </w:rPr>
+        <w:t>中，会在</w:t>
+      </w:r>
+      <w:r>
+        <w:t>Spring</w:t>
+      </w:r>
+      <w:r>
+        <w:rPr>
+          <w:rFonts w:hint="eastAsia"/>
+        </w:rPr>
+        <w:t>应用上下文中寻找匹配某个</w:t>
+      </w:r>
+      <w:r>
+        <w:t>bean</w:t>
+      </w:r>
+      <w:r>
+        <w:rPr>
+          <w:rFonts w:hint="eastAsia"/>
+        </w:rPr>
+        <w:t>需求的其他</w:t>
+      </w:r>
+      <w:r>
+        <w:t>bean</w:t>
+      </w:r>
+      <w:r>
+        <w:rPr>
+          <w:rFonts w:hint="eastAsia"/>
+        </w:rPr>
+        <w:t>。为了声明要进行自动装配，我们可以借助</w:t>
+      </w:r>
+      <w:r>
+        <w:t>Spring</w:t>
+      </w:r>
+      <w:r>
+        <w:rPr>
+          <w:rFonts w:hint="eastAsia"/>
+        </w:rPr>
+        <w:t>的</w:t>
+      </w:r>
+      <w:r>
+        <w:t>@Autowired</w:t>
+      </w:r>
+      <w:r>
+        <w:rPr>
+          <w:rFonts w:hint="eastAsia"/>
+        </w:rPr>
+        <w:t>注解。</w:t>
+      </w:r>
+    </w:p>
+    <w:p>
+      <w:pPr>
+        <w:widowControl/>
+        <w:autoSpaceDE w:val="0"/>
+        <w:autoSpaceDN w:val="0"/>
+        <w:adjustRightInd w:val="0"/>
+        <w:jc w:val="left"/>
+        <w:rPr>
+          <w:rFonts w:ascii="宋体" w:eastAsia="宋体" w:cs="宋体"/>
+          <w:kern w:val="0"/>
+          <w:sz w:val="30"/>
+          <w:szCs w:val="30"/>
+        </w:rPr>
+      </w:pPr>
+    </w:p>
+    <w:p>
+      <w:pPr>
+        <w:widowControl/>
+        <w:autoSpaceDE w:val="0"/>
+        <w:autoSpaceDN w:val="0"/>
+        <w:adjustRightInd w:val="0"/>
+        <w:jc w:val="left"/>
+        <w:rPr>
+          <w:rFonts w:ascii="宋体" w:eastAsia="宋体" w:cs="宋体" w:hint="eastAsia"/>
+          <w:kern w:val="0"/>
+          <w:sz w:val="30"/>
+          <w:szCs w:val="30"/>
+        </w:rPr>
+      </w:pPr>
+      <w:r>
+        <w:rPr>
+          <w:noProof/>
+        </w:rPr>
+        <w:lastRenderedPageBreak/>
+        <w:drawing>
+          <wp:inline distT="0" distB="0" distL="0" distR="0" wp14:anchorId="2B8CA77E" wp14:editId="7B1DA231">
+            <wp:extent cx="5274310" cy="3054985"/>
+            <wp:effectExtent l="0" t="0" r="2540" b="0"/>
+            <wp:docPr id="11" name="图片 11"/>
+            <wp:cNvGraphicFramePr>
+              <a:graphicFrameLocks xmlns:a="http://schemas.openxmlformats.org/drawingml/2006/main" noChangeAspect="1"/>
+            </wp:cNvGraphicFramePr>
+            <a:graphic xmlns:a="http://schemas.openxmlformats.org/drawingml/2006/main">
+              <a:graphicData uri="http://schemas.openxmlformats.org/drawingml/2006/picture">
+                <pic:pic xmlns:pic="http://schemas.openxmlformats.org/drawingml/2006/picture">
+                  <pic:nvPicPr>
+                    <pic:cNvPr id="1" name=""/>
+                    <pic:cNvPicPr/>
+                  </pic:nvPicPr>
+                  <pic:blipFill>
+                    <a:blip r:embed="rId14"/>
+                    <a:stretch>
+                      <a:fillRect/>
+                    </a:stretch>
+                  </pic:blipFill>
+                  <pic:spPr>
+                    <a:xfrm>
+                      <a:off x="0" y="0"/>
+                      <a:ext cx="5274310" cy="3054985"/>
+                    </a:xfrm>
+                    <a:prstGeom prst="rect">
+                      <a:avLst/>
+                    </a:prstGeom>
+                  </pic:spPr>
+                </pic:pic>
+              </a:graphicData>
+            </a:graphic>
+          </wp:inline>
+        </w:drawing>
+      </w:r>
+    </w:p>
+    <w:p>
+      <w:pPr>
+        <w:jc w:val="left"/>
+      </w:pPr>
+    </w:p>
+    <w:p>
+      <w:pPr>
+        <w:jc w:val="left"/>
+      </w:pPr>
+    </w:p>
+    <w:p>
+      <w:pPr>
+        <w:jc w:val="left"/>
+      </w:pPr>
+      <w:r>
+        <w:t>@Autowired</w:t>
+      </w:r>
+      <w:r>
+        <w:rPr>
+          <w:rFonts w:hint="eastAsia"/>
+        </w:rPr>
+        <w:t>注解不仅能够用在构造器上，还能用在属性的</w:t>
+      </w:r>
+      <w:r>
+        <w:t>Setter</w:t>
+      </w:r>
+      <w:r>
+        <w:rPr>
+          <w:rFonts w:hint="eastAsia"/>
+        </w:rPr>
+        <w:t>方法上。比如说，如果</w:t>
+      </w:r>
+    </w:p>
+    <w:p>
+      <w:pPr>
+        <w:jc w:val="left"/>
+      </w:pPr>
+      <w:r>
+        <w:t>CDPlayer</w:t>
+      </w:r>
+      <w:r>
+        <w:rPr>
+          <w:rFonts w:hint="eastAsia"/>
+        </w:rPr>
+        <w:t>有一个</w:t>
+      </w:r>
+      <w:r>
+        <w:t>setCompactDisc()</w:t>
+      </w:r>
+      <w:r>
+        <w:rPr>
+          <w:rFonts w:hint="eastAsia"/>
+        </w:rPr>
+        <w:t>方法，那么可以采用如下的注解形式进行自动装配：</w:t>
+      </w:r>
+    </w:p>
+    <w:p>
+      <w:pPr>
+        <w:jc w:val="left"/>
+      </w:pPr>
+    </w:p>
+    <w:p>
+      <w:pPr>
+        <w:jc w:val="left"/>
+        <w:rPr>
+          <w:rFonts w:hint="eastAsia"/>
+        </w:rPr>
+      </w:pPr>
+      <w:r>
+        <w:rPr>
+          <w:noProof/>
+        </w:rPr>
+        <w:drawing>
+          <wp:inline distT="0" distB="0" distL="0" distR="0" wp14:anchorId="07700F78" wp14:editId="0D9E16E0">
+            <wp:extent cx="5274310" cy="1021715"/>
+            <wp:effectExtent l="0" t="0" r="2540" b="6985"/>
+            <wp:docPr id="12" name="图片 12"/>
+            <wp:cNvGraphicFramePr>
+              <a:graphicFrameLocks xmlns:a="http://schemas.openxmlformats.org/drawingml/2006/main" noChangeAspect="1"/>
+            </wp:cNvGraphicFramePr>
+            <a:graphic xmlns:a="http://schemas.openxmlformats.org/drawingml/2006/main">
+              <a:graphicData uri="http://schemas.openxmlformats.org/drawingml/2006/picture">
+                <pic:pic xmlns:pic="http://schemas.openxmlformats.org/drawingml/2006/picture">
+                  <pic:nvPicPr>
+                    <pic:cNvPr id="1" name=""/>
+                    <pic:cNvPicPr/>
+                  </pic:nvPicPr>
+                  <pic:blipFill>
+                    <a:blip r:embed="rId15"/>
+                    <a:stretch>
+                      <a:fillRect/>
+                    </a:stretch>
+                  </pic:blipFill>
+                  <pic:spPr>
+                    <a:xfrm>
+                      <a:off x="0" y="0"/>
+                      <a:ext cx="5274310" cy="1021715"/>
+                    </a:xfrm>
+                    <a:prstGeom prst="rect">
+                      <a:avLst/>
+                    </a:prstGeom>
+                  </pic:spPr>
+                </pic:pic>
+              </a:graphicData>
+            </a:graphic>
+          </wp:inline>
+        </w:drawing>
+      </w:r>
+    </w:p>
+    <w:p>
+      <w:pPr>
+        <w:jc w:val="left"/>
+      </w:pPr>
+      <w:r>
+        <w:rPr>
+          <w:rFonts w:hint="eastAsia"/>
+        </w:rPr>
+        <w:t>不管是构造器、</w:t>
+      </w:r>
+      <w:r>
+        <w:t>Setter</w:t>
+      </w:r>
+      <w:r>
+        <w:rPr>
+          <w:rFonts w:hint="eastAsia"/>
+        </w:rPr>
+        <w:t>方法还是其他的方法，</w:t>
+      </w:r>
+      <w:r>
+        <w:t>Spring</w:t>
+      </w:r>
+      <w:r>
+        <w:rPr>
+          <w:rFonts w:hint="eastAsia"/>
+        </w:rPr>
+        <w:t>都会尝试满足方法参数上所声明的依赖。假如有且只有一个</w:t>
+      </w:r>
+      <w:r>
+        <w:t>bean</w:t>
+      </w:r>
+      <w:r>
+        <w:rPr>
+          <w:rFonts w:hint="eastAsia"/>
+        </w:rPr>
+        <w:t>匹配依赖需求的话，那么这个</w:t>
+      </w:r>
+      <w:r>
+        <w:t>bean</w:t>
+      </w:r>
+      <w:r>
+        <w:rPr>
+          <w:rFonts w:hint="eastAsia"/>
+        </w:rPr>
+        <w:t>将会被装配进来。</w:t>
+      </w:r>
+    </w:p>
+    <w:p>
+      <w:pPr>
+        <w:jc w:val="left"/>
+      </w:pPr>
+    </w:p>
+    <w:p>
+      <w:pPr>
+        <w:jc w:val="left"/>
+      </w:pPr>
+    </w:p>
+    <w:p>
+      <w:pPr>
+        <w:jc w:val="left"/>
+      </w:pPr>
+      <w:r>
+        <w:rPr>
+          <w:rFonts w:hint="eastAsia"/>
+        </w:rPr>
+        <w:t>如果没有匹配的</w:t>
+      </w:r>
+      <w:r>
+        <w:t>bean</w:t>
+      </w:r>
+      <w:r>
+        <w:rPr>
+          <w:rFonts w:hint="eastAsia"/>
+        </w:rPr>
+        <w:t>，那么在应用上下文创建的时候，</w:t>
+      </w:r>
+      <w:r>
+        <w:t>Spring</w:t>
+      </w:r>
+      <w:r>
+        <w:rPr>
+          <w:rFonts w:hint="eastAsia"/>
+        </w:rPr>
+        <w:t>会抛出一个异常。为了避免异常的出现，你可以将</w:t>
+      </w:r>
+      <w:r>
+        <w:t>@Autowired</w:t>
+      </w:r>
+      <w:r>
+        <w:rPr>
+          <w:rFonts w:hint="eastAsia"/>
+        </w:rPr>
+        <w:t>的</w:t>
+      </w:r>
+      <w:r>
+        <w:t>required</w:t>
+      </w:r>
+      <w:r>
+        <w:rPr>
+          <w:rFonts w:hint="eastAsia"/>
+        </w:rPr>
+        <w:t>属性设置为</w:t>
+      </w:r>
+      <w:r>
+        <w:t>false</w:t>
+      </w:r>
+      <w:r>
+        <w:rPr>
+          <w:rFonts w:hint="eastAsia"/>
+        </w:rPr>
+        <w:t>：</w:t>
+      </w:r>
+    </w:p>
+    <w:p>
+      <w:pPr>
+        <w:jc w:val="left"/>
+        <w:rPr>
+          <w:rFonts w:hint="eastAsia"/>
+        </w:rPr>
+      </w:pPr>
+      <w:r>
+        <w:rPr>
+          <w:noProof/>
+        </w:rPr>
+        <w:drawing>
+          <wp:inline distT="0" distB="0" distL="0" distR="0" wp14:anchorId="14D73CD2" wp14:editId="410EDAE8">
+            <wp:extent cx="5274310" cy="1169670"/>
+            <wp:effectExtent l="0" t="0" r="2540" b="0"/>
+            <wp:docPr id="13" name="图片 13"/>
+            <wp:cNvGraphicFramePr>
+              <a:graphicFrameLocks xmlns:a="http://schemas.openxmlformats.org/drawingml/2006/main" noChangeAspect="1"/>
+            </wp:cNvGraphicFramePr>
+            <a:graphic xmlns:a="http://schemas.openxmlformats.org/drawingml/2006/main">
+              <a:graphicData uri="http://schemas.openxmlformats.org/drawingml/2006/picture">
+                <pic:pic xmlns:pic="http://schemas.openxmlformats.org/drawingml/2006/picture">
+                  <pic:nvPicPr>
+                    <pic:cNvPr id="1" name=""/>
+                    <pic:cNvPicPr/>
+                  </pic:nvPicPr>
+                  <pic:blipFill>
+                    <a:blip r:embed="rId16"/>
+                    <a:stretch>
+                      <a:fillRect/>
+                    </a:stretch>
+                  </pic:blipFill>
+                  <pic:spPr>
+                    <a:xfrm>
+                      <a:off x="0" y="0"/>
+                      <a:ext cx="5274310" cy="1169670"/>
+                    </a:xfrm>
+                    <a:prstGeom prst="rect">
+                      <a:avLst/>
+                    </a:prstGeom>
+                  </pic:spPr>
+                </pic:pic>
+              </a:graphicData>
+            </a:graphic>
+          </wp:inline>
+        </w:drawing>
+      </w:r>
+    </w:p>
+    <w:p>
+      <w:pPr>
+        <w:jc w:val="left"/>
+      </w:pPr>
+    </w:p>
+    <w:p>
+      <w:pPr>
+        <w:jc w:val="left"/>
+      </w:pPr>
+    </w:p>
+    <w:p>
+      <w:pPr>
+        <w:jc w:val="left"/>
+      </w:pPr>
+      <w:r>
+        <w:rPr>
+          <w:rFonts w:hint="eastAsia"/>
+        </w:rPr>
+        <w:t>将</w:t>
+      </w:r>
+      <w:r>
+        <w:t>required</w:t>
+      </w:r>
+      <w:r>
+        <w:rPr>
+          <w:rFonts w:hint="eastAsia"/>
+        </w:rPr>
+        <w:t>属性设置为</w:t>
+      </w:r>
+      <w:r>
+        <w:t>false</w:t>
+      </w:r>
+      <w:r>
+        <w:rPr>
+          <w:rFonts w:hint="eastAsia"/>
+        </w:rPr>
+        <w:t>时，</w:t>
+      </w:r>
+      <w:r>
+        <w:t>Spring</w:t>
+      </w:r>
+      <w:r>
+        <w:rPr>
+          <w:rFonts w:hint="eastAsia"/>
+        </w:rPr>
+        <w:t>会尝试执行自动装配，但是如果没有匹配的</w:t>
+      </w:r>
+      <w:r>
+        <w:t>bean</w:t>
+      </w:r>
+    </w:p>
+    <w:p>
+      <w:pPr>
+        <w:jc w:val="left"/>
+      </w:pPr>
+      <w:r>
+        <w:rPr>
+          <w:rFonts w:hint="eastAsia"/>
+        </w:rPr>
+        <w:t>的话，</w:t>
+      </w:r>
+      <w:r>
+        <w:t>Spring</w:t>
+      </w:r>
+      <w:r>
+        <w:rPr>
+          <w:rFonts w:hint="eastAsia"/>
+        </w:rPr>
+        <w:t>将会让这个</w:t>
+      </w:r>
+      <w:r>
+        <w:t>bean</w:t>
+      </w:r>
+      <w:r>
+        <w:rPr>
+          <w:rFonts w:hint="eastAsia"/>
+        </w:rPr>
+        <w:t>处于未装配的状态。但是，把</w:t>
+      </w:r>
+      <w:r>
+        <w:t>required</w:t>
+      </w:r>
+      <w:r>
+        <w:rPr>
+          <w:rFonts w:hint="eastAsia"/>
+        </w:rPr>
+        <w:t>属性设置为</w:t>
+      </w:r>
+      <w:r>
+        <w:t>false</w:t>
+      </w:r>
+      <w:r>
+        <w:rPr>
+          <w:rFonts w:hint="eastAsia"/>
+        </w:rPr>
+        <w:t>时，你需要谨慎对待。如果在你的代码中没有进行</w:t>
+      </w:r>
+      <w:r>
+        <w:t>null</w:t>
+      </w:r>
+      <w:r>
+        <w:rPr>
+          <w:rFonts w:hint="eastAsia"/>
+        </w:rPr>
+        <w:t>检查的话，这个处于未装配状态的</w:t>
+      </w:r>
+      <w:r>
+        <w:rPr>
+          <w:rFonts w:hint="eastAsia"/>
+        </w:rPr>
+        <w:lastRenderedPageBreak/>
+        <w:t>属性有可能会出现</w:t>
+      </w:r>
+      <w:r>
+        <w:t>NullPointerException</w:t>
+      </w:r>
+      <w:r>
+        <w:rPr>
+          <w:rFonts w:hint="eastAsia"/>
+        </w:rPr>
+        <w:t>。</w:t>
+      </w:r>
+    </w:p>
+    <w:p>
+      <w:pPr>
+        <w:jc w:val="left"/>
+      </w:pPr>
+    </w:p>
+    <w:p>
+      <w:pPr>
+        <w:jc w:val="left"/>
+        <w:rPr>
+          <w:rFonts w:hint="eastAsia"/>
+        </w:rPr>
+      </w:pPr>
+      <w:r>
+        <w:rPr>
+          <w:rFonts w:hint="eastAsia"/>
+        </w:rPr>
+        <w:t>如果有多个</w:t>
+      </w:r>
+      <w:r>
+        <w:t>bean</w:t>
+      </w:r>
+      <w:r>
+        <w:rPr>
+          <w:rFonts w:hint="eastAsia"/>
+        </w:rPr>
+        <w:t>都能满足依赖关系的话，</w:t>
+      </w:r>
+      <w:r>
+        <w:t>Spring</w:t>
+      </w:r>
+      <w:r>
+        <w:rPr>
+          <w:rFonts w:hint="eastAsia"/>
+        </w:rPr>
+        <w:t>将会抛出一个异常，表明没有明确指定要选</w:t>
+      </w:r>
       <w:bookmarkStart w:id="0" w:name="_GoBack"/>
       <w:bookmarkEnd w:id="0"/>
-    </w:p>
-    <w:p>
-      <w:pPr>
-        <w:jc w:val="left"/>
-      </w:pPr>
-    </w:p>
-    <w:p>
-      <w:pPr>
-        <w:jc w:val="left"/>
-      </w:pPr>
-    </w:p>
-    <w:p>
-      <w:pPr>
-        <w:jc w:val="left"/>
-      </w:pPr>
-    </w:p>
-    <w:p>
-      <w:pPr>
-        <w:jc w:val="left"/>
-      </w:pPr>
-    </w:p>
-    <w:p>
-      <w:pPr>
-        <w:jc w:val="left"/>
-      </w:pPr>
-    </w:p>
-    <w:p>
-      <w:pPr>
-        <w:jc w:val="left"/>
-      </w:pPr>
-    </w:p>
-    <w:p>
-      <w:pPr>
-        <w:jc w:val="left"/>
-      </w:pPr>
-    </w:p>
-    <w:p>
-      <w:pPr>
-        <w:jc w:val="left"/>
-      </w:pPr>
-    </w:p>
-    <w:p>
-      <w:pPr>
-        <w:jc w:val="left"/>
-      </w:pPr>
-    </w:p>
-    <w:p>
-      <w:pPr>
-        <w:jc w:val="left"/>
-      </w:pPr>
-    </w:p>
-    <w:p>
-      <w:pPr>
-        <w:jc w:val="left"/>
-      </w:pPr>
-    </w:p>
-    <w:p>
-      <w:pPr>
-        <w:jc w:val="left"/>
-      </w:pPr>
-    </w:p>
-    <w:p>
-      <w:pPr>
-        <w:jc w:val="left"/>
-      </w:pPr>
-    </w:p>
-    <w:p>
-      <w:pPr>
-        <w:jc w:val="left"/>
-      </w:pPr>
-    </w:p>
-    <w:p>
-      <w:pPr>
-        <w:jc w:val="left"/>
-      </w:pPr>
-    </w:p>
-    <w:p>
-      <w:pPr>
-        <w:jc w:val="left"/>
-      </w:pPr>
-    </w:p>
-    <w:p>
-      <w:pPr>
-        <w:jc w:val="left"/>
-      </w:pPr>
-    </w:p>
-    <w:p>
-      <w:pPr>
-        <w:jc w:val="left"/>
-      </w:pPr>
-    </w:p>
-    <w:p>
-      <w:pPr>
-        <w:jc w:val="left"/>
-      </w:pPr>
-    </w:p>
-    <w:p>
-      <w:pPr>
-        <w:jc w:val="left"/>
-      </w:pPr>
-    </w:p>
-    <w:p>
-      <w:pPr>
-        <w:jc w:val="left"/>
-        <w:rPr>
-          <w:rFonts w:hint="eastAsia"/>
-        </w:rPr>
-      </w:pPr>
-    </w:p>
-    <w:p>
-      <w:pPr>
-        <w:jc w:val="left"/>
-      </w:pPr>
-    </w:p>
-    <w:p>
-      <w:pPr>
-        <w:jc w:val="left"/>
-      </w:pPr>
-    </w:p>
-    <w:p>
-      <w:pPr>
-        <w:jc w:val="left"/>
-      </w:pPr>
-    </w:p>
-    <w:p>
-      <w:pPr>
-        <w:jc w:val="left"/>
-      </w:pPr>
+      <w:r>
+        <w:rPr>
+          <w:rFonts w:hint="eastAsia"/>
+        </w:rPr>
+        <w:t>择哪个</w:t>
+      </w:r>
+      <w:r>
+        <w:t>bean</w:t>
+      </w:r>
+      <w:r>
+        <w:rPr>
+          <w:rFonts w:hint="eastAsia"/>
+        </w:rPr>
+        <w:t>进行自动装配</w:t>
+      </w:r>
     </w:p>
     <w:p>
       <w:pPr>

</xml_diff>